<commit_message>
Final report update v3
</commit_message>
<xml_diff>
--- a/Docs/RSD/RSD-2.0/RSD2_v4.docx
+++ b/Docs/RSD/RSD-2.0/RSD2_v4.docx
@@ -3065,19 +3065,6 @@
           <w:szCs w:val="24"/>
         </w:rPr>
       </w:pPr>
-      <w:proofErr w:type="spellStart"/>
-      <w:proofErr w:type="gramStart"/>
-      <w:r>
-        <w:rPr>
-          <w:rFonts w:ascii="Times New Roman" w:hAnsi="Times New Roman" w:cs="Times New Roman"/>
-          <w:b/>
-          <w:sz w:val="24"/>
-          <w:szCs w:val="24"/>
-        </w:rPr>
-        <w:t>aaaa</w:t>
-      </w:r>
-      <w:proofErr w:type="spellEnd"/>
-      <w:proofErr w:type="gramEnd"/>
     </w:p>
     <w:p>
       <w:pPr>
@@ -3242,7 +3229,6 @@
           <w:szCs w:val="28"/>
         </w:rPr>
       </w:pPr>
-      <w:bookmarkStart w:id="0" w:name="_GoBack"/>
       <w:r>
         <w:rPr>
           <w:rFonts w:ascii="Times New Roman" w:hAnsi="Times New Roman" w:cs="Times New Roman"/>
@@ -3293,7 +3279,6 @@
           </wp:inline>
         </w:drawing>
       </w:r>
-      <w:bookmarkEnd w:id="0"/>
     </w:p>
     <w:p>
       <w:pPr>
@@ -8179,6 +8164,8 @@
           <w:rFonts w:ascii="Times New Roman" w:hAnsi="Times New Roman" w:cs="Times New Roman"/>
         </w:rPr>
       </w:pPr>
+      <w:bookmarkStart w:id="0" w:name="_GoBack"/>
+      <w:bookmarkEnd w:id="0"/>
     </w:p>
     <w:p>
       <w:pPr>
@@ -8380,7 +8367,7 @@
           <w:rPr>
             <w:noProof/>
           </w:rPr>
-          <w:t>1</w:t>
+          <w:t>13</w:t>
         </w:r>
         <w:r>
           <w:rPr>
@@ -11997,7 +11984,7 @@
 </file>
 
 <file path=customXml/itemProps1.xml><?xml version="1.0" encoding="utf-8"?>
-<ds:datastoreItem xmlns:ds="http://schemas.openxmlformats.org/officeDocument/2006/customXml" ds:itemID="{95C4D8BF-04FE-492C-9F6A-40B72077D1F6}">
+<ds:datastoreItem xmlns:ds="http://schemas.openxmlformats.org/officeDocument/2006/customXml" ds:itemID="{FD7AA73B-0902-42A0-9C6F-5D27B26CF479}">
   <ds:schemaRefs>
     <ds:schemaRef ds:uri="http://schemas.openxmlformats.org/officeDocument/2006/bibliography"/>
   </ds:schemaRefs>

</xml_diff>